<commit_message>
proga lab9 report fix
</commit_message>
<xml_diff>
--- a/Proga/Lab9/Lab9.docx
+++ b/Proga/Lab9/Lab9.docx
@@ -719,7 +719,7 @@
         <w:jc w:val="center"/>
         <w:rPr>
           <w:rFonts w:ascii="Times New Roman" w:eastAsia="Times New Roman" w:hAnsi="Times New Roman" w:cs="Times New Roman"/>
-          <w:sz w:val="24"/>
+          <w:sz w:val="56"/>
           <w:lang w:val="uk-UA"/>
         </w:rPr>
       </w:pPr>
@@ -732,6 +732,303 @@
         <w:lastRenderedPageBreak/>
         <w:t>1. Умова</w:t>
       </w:r>
+    </w:p>
+    <w:p>
+      <w:pPr>
+        <w:spacing w:after="0"/>
+        <w:rPr>
+          <w:rFonts w:ascii="Times New Roman" w:eastAsia="Times New Roman" w:hAnsi="Times New Roman" w:cs="Times New Roman"/>
+          <w:sz w:val="24"/>
+          <w:lang w:val="uk-UA"/>
+        </w:rPr>
+      </w:pPr>
+      <w:r>
+        <w:rPr>
+          <w:rFonts w:ascii="Times New Roman" w:eastAsia="Times New Roman" w:hAnsi="Times New Roman" w:cs="Times New Roman"/>
+          <w:sz w:val="24"/>
+          <w:lang w:val="uk-UA"/>
+        </w:rPr>
+        <w:t>1. На мові С++ написати функцію та викликати її через вказівник на</w:t>
+      </w:r>
+    </w:p>
+    <w:p>
+      <w:pPr>
+        <w:spacing w:after="0"/>
+        <w:rPr>
+          <w:rFonts w:ascii="Times New Roman" w:eastAsia="Times New Roman" w:hAnsi="Times New Roman" w:cs="Times New Roman"/>
+          <w:sz w:val="24"/>
+          <w:lang w:val="uk-UA"/>
+        </w:rPr>
+      </w:pPr>
+      <w:r>
+        <w:rPr>
+          <w:rFonts w:ascii="Times New Roman" w:eastAsia="Times New Roman" w:hAnsi="Times New Roman" w:cs="Times New Roman"/>
+          <w:sz w:val="24"/>
+          <w:lang w:val="uk-UA"/>
+        </w:rPr>
+        <w:t>функцію.</w:t>
+      </w:r>
+    </w:p>
+    <w:p>
+      <w:pPr>
+        <w:spacing w:after="0"/>
+        <w:rPr>
+          <w:rFonts w:ascii="Times New Roman" w:eastAsia="Times New Roman" w:hAnsi="Times New Roman" w:cs="Times New Roman"/>
+          <w:sz w:val="24"/>
+          <w:lang w:val="uk-UA"/>
+        </w:rPr>
+      </w:pPr>
+      <w:r>
+        <w:rPr>
+          <w:rFonts w:ascii="Times New Roman" w:eastAsia="Times New Roman" w:hAnsi="Times New Roman" w:cs="Times New Roman"/>
+          <w:sz w:val="24"/>
+          <w:lang w:val="uk-UA"/>
+        </w:rPr>
+        <w:t>2. Описати на мові С# клас, що містить деякий метод (статичну та</w:t>
+      </w:r>
+    </w:p>
+    <w:p>
+      <w:pPr>
+        <w:spacing w:after="0"/>
+        <w:rPr>
+          <w:rFonts w:ascii="Times New Roman" w:eastAsia="Times New Roman" w:hAnsi="Times New Roman" w:cs="Times New Roman"/>
+          <w:sz w:val="24"/>
+          <w:lang w:val="uk-UA"/>
+        </w:rPr>
+      </w:pPr>
+      <w:r>
+        <w:rPr>
+          <w:rFonts w:ascii="Times New Roman" w:eastAsia="Times New Roman" w:hAnsi="Times New Roman" w:cs="Times New Roman"/>
+          <w:noProof/>
+          <w:sz w:val="24"/>
+          <w:lang w:val="uk-UA"/>
+        </w:rPr>
+        <w:t>екземплярну</w:t>
+      </w:r>
+      <w:r>
+        <w:rPr>
+          <w:rFonts w:ascii="Times New Roman" w:eastAsia="Times New Roman" w:hAnsi="Times New Roman" w:cs="Times New Roman"/>
+          <w:sz w:val="24"/>
+          <w:lang w:val="uk-UA"/>
+        </w:rPr>
+        <w:t xml:space="preserve"> версії) та делегат з відповідним підписом згідно з варіантом.</w:t>
+      </w:r>
+    </w:p>
+    <w:p>
+      <w:pPr>
+        <w:spacing w:after="0"/>
+        <w:rPr>
+          <w:rFonts w:ascii="Times New Roman" w:eastAsia="Times New Roman" w:hAnsi="Times New Roman" w:cs="Times New Roman"/>
+          <w:sz w:val="24"/>
+          <w:lang w:val="uk-UA"/>
+        </w:rPr>
+      </w:pPr>
+      <w:r>
+        <w:rPr>
+          <w:rFonts w:ascii="Times New Roman" w:eastAsia="Times New Roman" w:hAnsi="Times New Roman" w:cs="Times New Roman"/>
+          <w:sz w:val="24"/>
+          <w:lang w:val="uk-UA"/>
+        </w:rPr>
+        <w:t>Викликати методи класу, використовуючи клас або об’єкт та делегат.</w:t>
+      </w:r>
+    </w:p>
+    <w:p>
+      <w:pPr>
+        <w:spacing w:after="0"/>
+        <w:rPr>
+          <w:rFonts w:ascii="Times New Roman" w:eastAsia="Times New Roman" w:hAnsi="Times New Roman" w:cs="Times New Roman"/>
+          <w:sz w:val="24"/>
+          <w:lang w:val="uk-UA"/>
+        </w:rPr>
+      </w:pPr>
+      <w:r>
+        <w:rPr>
+          <w:rFonts w:ascii="Times New Roman" w:eastAsia="Times New Roman" w:hAnsi="Times New Roman" w:cs="Times New Roman"/>
+          <w:sz w:val="24"/>
+          <w:lang w:val="uk-UA"/>
+        </w:rPr>
+        <w:t>3. Створити клас, що містить член-подію. Розмістити клас у бібліотеці.</w:t>
+      </w:r>
+    </w:p>
+    <w:p>
+      <w:pPr>
+        <w:spacing w:after="0"/>
+        <w:rPr>
+          <w:rFonts w:ascii="Times New Roman" w:eastAsia="Times New Roman" w:hAnsi="Times New Roman" w:cs="Times New Roman"/>
+          <w:sz w:val="24"/>
+          <w:lang w:val="uk-UA"/>
+        </w:rPr>
+      </w:pPr>
+      <w:r>
+        <w:rPr>
+          <w:rFonts w:ascii="Times New Roman" w:eastAsia="Times New Roman" w:hAnsi="Times New Roman" w:cs="Times New Roman"/>
+          <w:sz w:val="24"/>
+          <w:lang w:val="uk-UA"/>
+        </w:rPr>
+        <w:t>Події-члени класу відповідають деяким подіям реального об’єкта, що</w:t>
+      </w:r>
+    </w:p>
+    <w:p>
+      <w:pPr>
+        <w:spacing w:after="0"/>
+        <w:rPr>
+          <w:rFonts w:ascii="Times New Roman" w:eastAsia="Times New Roman" w:hAnsi="Times New Roman" w:cs="Times New Roman"/>
+          <w:sz w:val="24"/>
+          <w:lang w:val="uk-UA"/>
+        </w:rPr>
+      </w:pPr>
+      <w:r>
+        <w:rPr>
+          <w:rFonts w:ascii="Times New Roman" w:eastAsia="Times New Roman" w:hAnsi="Times New Roman" w:cs="Times New Roman"/>
+          <w:sz w:val="24"/>
+          <w:lang w:val="uk-UA"/>
+        </w:rPr>
+        <w:t>моделюється даним класом (наприклад, якщо клас є моделлю об’єкта</w:t>
+      </w:r>
+    </w:p>
+    <w:p>
+      <w:pPr>
+        <w:spacing w:after="0"/>
+        <w:rPr>
+          <w:rFonts w:ascii="Times New Roman" w:eastAsia="Times New Roman" w:hAnsi="Times New Roman" w:cs="Times New Roman"/>
+          <w:sz w:val="24"/>
+          <w:lang w:val="uk-UA"/>
+        </w:rPr>
+      </w:pPr>
+      <w:r>
+        <w:rPr>
+          <w:rFonts w:ascii="Times New Roman" w:eastAsia="Times New Roman" w:hAnsi="Times New Roman" w:cs="Times New Roman"/>
+          <w:sz w:val="24"/>
+          <w:lang w:val="uk-UA"/>
+        </w:rPr>
+        <w:t>«автомобіль», подіями можуть бути «початок руху», «зупинка», «закінчення</w:t>
+      </w:r>
+    </w:p>
+    <w:p>
+      <w:pPr>
+        <w:spacing w:after="0"/>
+        <w:rPr>
+          <w:rFonts w:ascii="Times New Roman" w:eastAsia="Times New Roman" w:hAnsi="Times New Roman" w:cs="Times New Roman"/>
+          <w:sz w:val="24"/>
+          <w:lang w:val="uk-UA"/>
+        </w:rPr>
+      </w:pPr>
+      <w:r>
+        <w:rPr>
+          <w:rFonts w:ascii="Times New Roman" w:eastAsia="Times New Roman" w:hAnsi="Times New Roman" w:cs="Times New Roman"/>
+          <w:sz w:val="24"/>
+          <w:lang w:val="uk-UA"/>
+        </w:rPr>
+        <w:t>пального» і т. ін.). Для опису події створити новий делегат або використати</w:t>
+      </w:r>
+    </w:p>
+    <w:p>
+      <w:pPr>
+        <w:spacing w:after="0"/>
+        <w:rPr>
+          <w:rFonts w:ascii="Times New Roman" w:eastAsia="Times New Roman" w:hAnsi="Times New Roman" w:cs="Times New Roman"/>
+          <w:sz w:val="24"/>
+          <w:lang w:val="uk-UA"/>
+        </w:rPr>
+      </w:pPr>
+      <w:r>
+        <w:rPr>
+          <w:rFonts w:ascii="Times New Roman" w:eastAsia="Times New Roman" w:hAnsi="Times New Roman" w:cs="Times New Roman"/>
+          <w:sz w:val="24"/>
+          <w:lang w:val="uk-UA"/>
+        </w:rPr>
+        <w:t xml:space="preserve">наявний делегат бібліотеки FCL (наприклад, </w:t>
+      </w:r>
+      <w:r>
+        <w:rPr>
+          <w:rFonts w:ascii="Times New Roman" w:eastAsia="Times New Roman" w:hAnsi="Times New Roman" w:cs="Times New Roman"/>
+          <w:noProof/>
+          <w:sz w:val="24"/>
+        </w:rPr>
+        <w:t>EventHandler</w:t>
+      </w:r>
+      <w:r>
+        <w:rPr>
+          <w:rFonts w:ascii="Times New Roman" w:eastAsia="Times New Roman" w:hAnsi="Times New Roman" w:cs="Times New Roman"/>
+          <w:sz w:val="24"/>
+          <w:lang w:val="uk-UA"/>
+        </w:rPr>
+        <w:t>).</w:t>
+      </w:r>
+    </w:p>
+    <w:p>
+      <w:pPr>
+        <w:spacing w:after="0"/>
+        <w:rPr>
+          <w:rFonts w:ascii="Times New Roman" w:eastAsia="Times New Roman" w:hAnsi="Times New Roman" w:cs="Times New Roman"/>
+          <w:sz w:val="24"/>
+          <w:lang w:val="uk-UA"/>
+        </w:rPr>
+      </w:pPr>
+      <w:r>
+        <w:rPr>
+          <w:rFonts w:ascii="Times New Roman" w:eastAsia="Times New Roman" w:hAnsi="Times New Roman" w:cs="Times New Roman"/>
+          <w:sz w:val="24"/>
+          <w:lang w:val="uk-UA"/>
+        </w:rPr>
+        <w:t>4. Використовуючи створений у п.3 клас, створити консольний додаток,</w:t>
+      </w:r>
+    </w:p>
+    <w:p>
+      <w:pPr>
+        <w:spacing w:after="0"/>
+        <w:rPr>
+          <w:rFonts w:ascii="Times New Roman" w:eastAsia="Times New Roman" w:hAnsi="Times New Roman" w:cs="Times New Roman"/>
+          <w:sz w:val="24"/>
+          <w:lang w:val="uk-UA"/>
+        </w:rPr>
+      </w:pPr>
+      <w:r>
+        <w:rPr>
+          <w:rFonts w:ascii="Times New Roman" w:eastAsia="Times New Roman" w:hAnsi="Times New Roman" w:cs="Times New Roman"/>
+          <w:sz w:val="24"/>
+          <w:lang w:val="uk-UA"/>
+        </w:rPr>
+        <w:t>у якому визначити метод-обробник події для класу, метод має реалізувати</w:t>
+      </w:r>
+    </w:p>
+    <w:p>
+      <w:pPr>
+        <w:spacing w:after="0"/>
+        <w:rPr>
+          <w:rFonts w:ascii="Times New Roman" w:eastAsia="Times New Roman" w:hAnsi="Times New Roman" w:cs="Times New Roman"/>
+          <w:sz w:val="24"/>
+          <w:lang w:val="uk-UA"/>
+        </w:rPr>
+      </w:pPr>
+      <w:r>
+        <w:rPr>
+          <w:rFonts w:ascii="Times New Roman" w:eastAsia="Times New Roman" w:hAnsi="Times New Roman" w:cs="Times New Roman"/>
+          <w:sz w:val="24"/>
+          <w:lang w:val="uk-UA"/>
+        </w:rPr>
+        <w:t>реакцію консольного додатка на подію (наприклад, повідомлення</w:t>
+      </w:r>
+    </w:p>
+    <w:p>
+      <w:pPr>
+        <w:spacing w:after="0"/>
+        <w:rPr>
+          <w:rFonts w:ascii="Times New Roman" w:eastAsia="Times New Roman" w:hAnsi="Times New Roman" w:cs="Times New Roman"/>
+          <w:sz w:val="24"/>
+          <w:lang w:val="uk-UA"/>
+        </w:rPr>
+      </w:pPr>
+      <w:r>
+        <w:rPr>
+          <w:rFonts w:ascii="Times New Roman" w:eastAsia="Times New Roman" w:hAnsi="Times New Roman" w:cs="Times New Roman"/>
+          <w:sz w:val="24"/>
+          <w:lang w:val="uk-UA"/>
+        </w:rPr>
+        <w:t>користувачеві про виникнення події).</w:t>
+      </w:r>
+      <w:bookmarkStart w:id="1" w:name="_GoBack"/>
+      <w:bookmarkEnd w:id="1"/>
     </w:p>
     <w:p>
       <w:pPr>
@@ -1060,87 +1357,7 @@
           <w:sz w:val="28"/>
           <w:lang w:val="uk-UA"/>
         </w:rPr>
-        <w:t xml:space="preserve">, яка повертає </w:t>
-      </w:r>
-      <w:r>
-        <w:rPr>
-          <w:rFonts w:ascii="Times New Roman" w:eastAsia="Times New Roman" w:hAnsi="Times New Roman" w:cs="Times New Roman"/>
-          <w:sz w:val="28"/>
-          <w:lang w:val="uk-UA"/>
-        </w:rPr>
-        <w:t>одновимірн</w:t>
-      </w:r>
-      <w:r>
-        <w:rPr>
-          <w:rFonts w:ascii="Times New Roman" w:eastAsia="Times New Roman" w:hAnsi="Times New Roman" w:cs="Times New Roman"/>
-          <w:sz w:val="28"/>
-          <w:lang w:val="uk-UA"/>
-        </w:rPr>
-        <w:t>ий</w:t>
-      </w:r>
-      <w:r>
-        <w:rPr>
-          <w:rFonts w:ascii="Times New Roman" w:eastAsia="Times New Roman" w:hAnsi="Times New Roman" w:cs="Times New Roman"/>
-          <w:sz w:val="28"/>
-          <w:lang w:val="uk-UA"/>
-        </w:rPr>
-        <w:t xml:space="preserve"> ряд</w:t>
-      </w:r>
-      <w:r>
-        <w:rPr>
-          <w:rFonts w:ascii="Times New Roman" w:eastAsia="Times New Roman" w:hAnsi="Times New Roman" w:cs="Times New Roman"/>
-          <w:sz w:val="28"/>
-          <w:lang w:val="uk-UA"/>
-        </w:rPr>
-        <w:t>ок</w:t>
-      </w:r>
-      <w:r>
-        <w:rPr>
-          <w:rFonts w:ascii="Times New Roman" w:eastAsia="Times New Roman" w:hAnsi="Times New Roman" w:cs="Times New Roman"/>
-          <w:sz w:val="28"/>
-          <w:lang w:val="uk-UA"/>
-        </w:rPr>
-        <w:t xml:space="preserve"> зі значень</w:t>
-      </w:r>
-      <w:r>
-        <w:rPr>
-          <w:rFonts w:ascii="Times New Roman" w:eastAsia="Times New Roman" w:hAnsi="Times New Roman" w:cs="Times New Roman"/>
-          <w:sz w:val="28"/>
-          <w:lang w:val="uk-UA"/>
-        </w:rPr>
-        <w:t xml:space="preserve"> </w:t>
-      </w:r>
-      <w:r>
-        <w:rPr>
-          <w:rFonts w:ascii="Times New Roman" w:eastAsia="Times New Roman" w:hAnsi="Times New Roman" w:cs="Times New Roman"/>
-          <w:sz w:val="28"/>
-          <w:lang w:val="uk-UA"/>
-        </w:rPr>
-        <w:t>головної діагоналі</w:t>
-      </w:r>
-      <w:r>
-        <w:rPr>
-          <w:rFonts w:ascii="Times New Roman" w:eastAsia="Times New Roman" w:hAnsi="Times New Roman" w:cs="Times New Roman"/>
-          <w:sz w:val="28"/>
-          <w:lang w:val="uk-UA"/>
-        </w:rPr>
-        <w:t xml:space="preserve"> </w:t>
-      </w:r>
-      <w:r>
-        <w:rPr>
-          <w:rFonts w:ascii="Times New Roman" w:eastAsia="Times New Roman" w:hAnsi="Times New Roman" w:cs="Times New Roman"/>
-          <w:sz w:val="28"/>
-          <w:lang w:val="uk-UA"/>
-        </w:rPr>
-        <w:t>двовимірного рядка</w:t>
-      </w:r>
-      <w:r>
-        <w:rPr>
-          <w:rFonts w:ascii="Times New Roman" w:eastAsia="Times New Roman" w:hAnsi="Times New Roman" w:cs="Times New Roman"/>
-          <w:sz w:val="28"/>
-          <w:lang w:val="uk-UA"/>
-        </w:rPr>
-        <w:t xml:space="preserve">. Цю функцію було викликано у </w:t>
+        <w:t xml:space="preserve">, яка повертає одновимірний рядок зі значень головної діагоналі двовимірного рядка. Цю функцію було викликано у </w:t>
       </w:r>
       <w:r>
         <w:rPr>
@@ -1190,23 +1407,7 @@
           <w:sz w:val="28"/>
           <w:lang w:val="uk-UA"/>
         </w:rPr>
-        <w:t xml:space="preserve">На </w:t>
-      </w:r>
-      <w:r>
-        <w:rPr>
-          <w:rFonts w:ascii="Times New Roman" w:eastAsia="Times New Roman" w:hAnsi="Times New Roman" w:cs="Times New Roman"/>
-          <w:sz w:val="28"/>
-          <w:lang w:val="uk-UA"/>
-        </w:rPr>
-        <w:t>C#</w:t>
-      </w:r>
-      <w:r>
-        <w:rPr>
-          <w:rFonts w:ascii="Times New Roman" w:eastAsia="Times New Roman" w:hAnsi="Times New Roman" w:cs="Times New Roman"/>
-          <w:sz w:val="28"/>
-          <w:lang w:val="uk-UA"/>
-        </w:rPr>
-        <w:t xml:space="preserve"> було реалізовано класи </w:t>
+        <w:t xml:space="preserve">На C# було реалізовано класи </w:t>
       </w:r>
       <w:r>
         <w:rPr>
@@ -1806,8 +2007,6 @@
         </w:rPr>
         <w:t>Community Edition.</w:t>
       </w:r>
-      <w:bookmarkStart w:id="1" w:name="_GoBack"/>
-      <w:bookmarkEnd w:id="1"/>
     </w:p>
     <w:sectPr>
       <w:pgSz w:w="11906" w:h="16838"/>

</xml_diff>